<commit_message>
Edited Classification and K-NN Sections
</commit_message>
<xml_diff>
--- a/ML_Book.docx
+++ b/ML_Book.docx
@@ -202,25 +202,7 @@
           <w:sz w:val="24"/>
           <w:szCs w:val="24"/>
         </w:rPr>
-        <w:t xml:space="preserve"> (</w:t>
-      </w:r>
-      <w:proofErr w:type="spellStart"/>
-      <w:r>
-        <w:rPr>
-          <w:rFonts w:ascii="Times New Roman" w:hAnsi="Times New Roman" w:cs="Times New Roman"/>
-          <w:sz w:val="24"/>
-          <w:szCs w:val="24"/>
-        </w:rPr>
-        <w:t>Guller</w:t>
-      </w:r>
-      <w:proofErr w:type="spellEnd"/>
-      <w:r>
-        <w:rPr>
-          <w:rFonts w:ascii="Times New Roman" w:hAnsi="Times New Roman" w:cs="Times New Roman"/>
-          <w:sz w:val="24"/>
-          <w:szCs w:val="24"/>
-        </w:rPr>
-        <w:t>, 2015)</w:t>
+        <w:t xml:space="preserve"> (Guller, 2015)</w:t>
       </w:r>
       <w:r>
         <w:rPr>
@@ -877,6 +859,14 @@
           <w:szCs w:val="24"/>
         </w:rPr>
       </w:pPr>
+      <w:r>
+        <w:rPr>
+          <w:rFonts w:ascii="Times New Roman" w:hAnsi="Times New Roman" w:cs="Times New Roman"/>
+          <w:sz w:val="24"/>
+          <w:szCs w:val="24"/>
+        </w:rPr>
+        <w:t>Disadvantages</w:t>
+      </w:r>
     </w:p>
     <w:p>
       <w:pPr>

</xml_diff>